<commit_message>
fix: improve resume with latest updates
</commit_message>
<xml_diff>
--- a/Resume/Full/Daniel-Springer-Full-Resume-Word.docx
+++ b/Resume/Full/Daniel-Springer-Full-Resume-Word.docx
@@ -129,6 +129,9 @@
         <w:pStyle w:val="Body"/>
         <w:spacing w:before="20" w:after="20"/>
         <w:jc w:val="right"/>
+        <w:rPr>
+          <w:rFonts w:ascii="Times New Roman" w:cs="Times New Roman" w:hAnsi="Times New Roman" w:eastAsia="Times New Roman"/>
+        </w:rPr>
         <w:sectPr>
           <w:headerReference w:type="default" r:id="rId4"/>
           <w:footerReference w:type="default" r:id="rId5"/>
@@ -262,6 +265,11 @@
         </w:rPr>
         <w:fldChar w:fldCharType="end" w:fldLock="0"/>
       </w:r>
+      <w:r>
+        <w:rPr>
+          <w:rFonts w:ascii="Times New Roman" w:cs="Times New Roman" w:hAnsi="Times New Roman" w:eastAsia="Times New Roman"/>
+        </w:rPr>
+      </w:r>
     </w:p>
     <w:p>
       <w:pPr>
@@ -276,6 +284,9 @@
       <w:pPr>
         <w:pStyle w:val="Heading"/>
         <w:spacing w:before="20" w:after="20"/>
+        <w:rPr>
+          <w:rFonts w:ascii="Times New Roman" w:cs="Times New Roman" w:hAnsi="Times New Roman" w:eastAsia="Times New Roman"/>
+        </w:rPr>
         <w:sectPr>
           <w:type w:val="continuous"/>
           <w:pgSz w:w="11900" w:h="16840" w:orient="portrait"/>
@@ -290,6 +301,11 @@
           <w:lang w:val="en-US"/>
         </w:rPr>
         <w:t>Projects</w:t>
+      </w:r>
+      <w:r>
+        <w:rPr>
+          <w:rFonts w:ascii="Times New Roman" w:cs="Times New Roman" w:hAnsi="Times New Roman" w:eastAsia="Times New Roman"/>
+        </w:rPr>
       </w:r>
     </w:p>
     <w:p>
@@ -457,7 +473,7 @@
           <w:rtl w:val="0"/>
           <w:lang w:val="en-US"/>
         </w:rPr>
-        <w:t>, UIView Animation, Xcode)</w:t>
+        <w:t>, UIView Animation, Xcode, Siri Shortcuts)</w:t>
       </w:r>
     </w:p>
     <w:p>
@@ -542,39 +558,7 @@
           <w:rtl w:val="0"/>
           <w:lang w:val="en-US"/>
         </w:rPr>
-        <w:t xml:space="preserve"> values, then </w:t>
-      </w:r>
-      <w:r>
-        <w:rPr>
-          <w:rFonts w:ascii="Times New Roman" w:hAnsi="Times New Roman"/>
-          <w:rtl w:val="0"/>
-          <w:lang w:val="en-US"/>
-        </w:rPr>
-        <w:t>save, copy</w:t>
-      </w:r>
-      <w:r>
-        <w:rPr>
-          <w:rFonts w:ascii="Times New Roman" w:hAnsi="Times New Roman"/>
-          <w:rtl w:val="0"/>
-          <w:lang w:val="en-US"/>
-        </w:rPr>
-        <w:t>, and</w:t>
-      </w:r>
-      <w:r>
-        <w:rPr>
-          <w:rFonts w:ascii="Times New Roman" w:hAnsi="Times New Roman"/>
-          <w:rtl w:val="0"/>
-          <w:lang w:val="en-US"/>
-        </w:rPr>
-        <w:t xml:space="preserve"> share</w:t>
-      </w:r>
-      <w:r>
-        <w:rPr>
-          <w:rFonts w:ascii="Times New Roman" w:hAnsi="Times New Roman"/>
-          <w:rtl w:val="0"/>
-          <w:lang w:val="en-US"/>
-        </w:rPr>
-        <w:t xml:space="preserve"> the color</w:t>
+        <w:t xml:space="preserve"> values, then export the color</w:t>
       </w:r>
       <w:r>
         <w:rPr>
@@ -621,7 +605,7 @@
           <w:rtl w:val="0"/>
           <w:lang w:val="en-US"/>
         </w:rPr>
-        <w:t xml:space="preserve"> plain </w:t>
+        <w:t xml:space="preserve"> as plain </w:t>
       </w:r>
       <w:r>
         <w:rPr>
@@ -696,7 +680,7 @@
           <w:rtl w:val="0"/>
           <w:lang w:val="en-US"/>
         </w:rPr>
-        <w:t>Create random colors with the tap of a button or using Siri.</w:t>
+        <w:t>Create new random colors with the tap of a button or using Siri (Shortcuts).</w:t>
       </w:r>
     </w:p>
     <w:p>
@@ -718,7 +702,7 @@
           <w:rtl w:val="0"/>
           <w:lang w:val="en-US"/>
         </w:rPr>
-        <w:t>Paste (import) a string of text representing a color from outside the app, as a HEX or RGB value, and edit it using the app's controls.</w:t>
+        <w:t>Import (paste) and export (copy, share, save) your color as text (HEX, RGB values), or image (custom generated screenshot).</w:t>
       </w:r>
     </w:p>
     <w:p>
@@ -740,7 +724,54 @@
           <w:rtl w:val="0"/>
           <w:lang w:val="en-US"/>
         </w:rPr>
-        <w:t>Set the app to a light or dark theme and select an alternate app icon via in-app settings.</w:t>
+        <w:t>Last chosen</w:t>
+      </w:r>
+      <w:r>
+        <w:rPr>
+          <w:rFonts w:ascii="Times New Roman" w:hAnsi="Times New Roman"/>
+          <w:rtl w:val="0"/>
+        </w:rPr>
+        <w:t xml:space="preserve"> </w:t>
+      </w:r>
+      <w:r>
+        <w:rPr>
+          <w:rFonts w:ascii="Times New Roman" w:hAnsi="Times New Roman"/>
+          <w:rtl w:val="0"/>
+          <w:lang w:val="en-US"/>
+        </w:rPr>
+        <w:t xml:space="preserve">color and the selected picker (HEX, RGB) are saved for the </w:t>
+      </w:r>
+      <w:r>
+        <w:rPr>
+          <w:rFonts w:ascii="Times New Roman" w:hAnsi="Times New Roman"/>
+          <w:rtl w:val="0"/>
+          <w:lang w:val="en-US"/>
+        </w:rPr>
+        <w:t xml:space="preserve">next </w:t>
+      </w:r>
+      <w:r>
+        <w:rPr>
+          <w:rFonts w:ascii="Times New Roman" w:hAnsi="Times New Roman"/>
+          <w:rtl w:val="0"/>
+          <w:lang w:val="en-US"/>
+        </w:rPr>
+        <w:t xml:space="preserve">app </w:t>
+      </w:r>
+      <w:r>
+        <w:rPr>
+          <w:rFonts w:ascii="Times New Roman" w:hAnsi="Times New Roman"/>
+          <w:rtl w:val="0"/>
+          <w:lang w:val="en-US"/>
+        </w:rPr>
+        <w:t>launch</w:t>
+      </w:r>
+      <w:r>
+        <w:rPr>
+          <w:rFonts w:ascii="Times New Roman" w:hAnsi="Times New Roman"/>
+          <w:rtl w:val="0"/>
+          <w:lang w:val="en-US"/>
+        </w:rPr>
+        <w:t>.</w:t>
       </w:r>
     </w:p>
     <w:p>
@@ -762,54 +793,7 @@
           <w:rtl w:val="0"/>
           <w:lang w:val="en-US"/>
         </w:rPr>
-        <w:t>Last chosen</w:t>
-      </w:r>
-      <w:r>
-        <w:rPr>
-          <w:rFonts w:ascii="Times New Roman" w:hAnsi="Times New Roman"/>
-          <w:rtl w:val="0"/>
-        </w:rPr>
-        <w:t xml:space="preserve"> </w:t>
-      </w:r>
-      <w:r>
-        <w:rPr>
-          <w:rFonts w:ascii="Times New Roman" w:hAnsi="Times New Roman"/>
-          <w:rtl w:val="0"/>
-          <w:lang w:val="en-US"/>
-        </w:rPr>
-        <w:t xml:space="preserve">color, theme, and whether the HEX or RGB picker was last used, are saved for the </w:t>
-      </w:r>
-      <w:r>
-        <w:rPr>
-          <w:rFonts w:ascii="Times New Roman" w:hAnsi="Times New Roman"/>
-          <w:rtl w:val="0"/>
-          <w:lang w:val="en-US"/>
-        </w:rPr>
-        <w:t xml:space="preserve">next </w:t>
-      </w:r>
-      <w:r>
-        <w:rPr>
-          <w:rFonts w:ascii="Times New Roman" w:hAnsi="Times New Roman"/>
-          <w:rtl w:val="0"/>
-          <w:lang w:val="en-US"/>
-        </w:rPr>
-        <w:t xml:space="preserve">app </w:t>
-      </w:r>
-      <w:r>
-        <w:rPr>
-          <w:rFonts w:ascii="Times New Roman" w:hAnsi="Times New Roman"/>
-          <w:rtl w:val="0"/>
-          <w:lang w:val="en-US"/>
-        </w:rPr>
-        <w:t>launch</w:t>
-      </w:r>
-      <w:r>
-        <w:rPr>
-          <w:rFonts w:ascii="Times New Roman" w:hAnsi="Times New Roman"/>
-          <w:rtl w:val="0"/>
-          <w:lang w:val="en-US"/>
-        </w:rPr>
-        <w:t>.</w:t>
+        <w:t>Supports iOS 13 Dark Mode and alternate app icons via in-app settings.</w:t>
       </w:r>
     </w:p>
     <w:p>
@@ -817,6 +801,9 @@
         <w:pStyle w:val="Body"/>
         <w:spacing w:before="20" w:after="20"/>
         <w:jc w:val="right"/>
+        <w:rPr>
+          <w:rFonts w:ascii="Times New Roman" w:cs="Times New Roman" w:hAnsi="Times New Roman" w:eastAsia="Times New Roman"/>
+        </w:rPr>
         <w:sectPr>
           <w:type w:val="continuous"/>
           <w:pgSz w:w="11900" w:h="16840" w:orient="portrait"/>
@@ -836,6 +823,11 @@
         </w:rPr>
         <w:t>Aug 2018</w:t>
       </w:r>
+      <w:r>
+        <w:rPr>
+          <w:rFonts w:ascii="Times New Roman" w:cs="Times New Roman" w:hAnsi="Times New Roman" w:eastAsia="Times New Roman"/>
+        </w:rPr>
+      </w:r>
     </w:p>
     <w:p>
       <w:pPr>
@@ -991,7 +983,7 @@
           <w:rtl w:val="0"/>
           <w:lang w:val="en-US"/>
         </w:rPr>
-        <w:t>Pick a number and have the app guess it in multiple ways through multiple games.</w:t>
+        <w:t>Pick a number and have the app guess it after a few questions (multiple games).</w:t>
       </w:r>
     </w:p>
     <w:p>
@@ -1013,15 +1005,7 @@
           <w:rtl w:val="0"/>
           <w:lang w:val="en-US"/>
         </w:rPr>
-        <w:t>S</w:t>
-      </w:r>
-      <w:r>
-        <w:rPr>
-          <w:rFonts w:ascii="Times New Roman" w:hAnsi="Times New Roman"/>
-          <w:rtl w:val="0"/>
-          <w:lang w:val="en-US"/>
-        </w:rPr>
-        <w:t>et the app to a light or dark theme, select an alternate app icon, and turn sounds on or off via in-app settings.</w:t>
+        <w:t>Generate and share solutions to the "8 Queens Puzzle".</w:t>
       </w:r>
     </w:p>
     <w:p>
@@ -1043,7 +1027,7 @@
           <w:rtl w:val="0"/>
           <w:lang w:val="en-US"/>
         </w:rPr>
-        <w:t>Settings for theme and sound are saved for the next app launch.</w:t>
+        <w:t>Supports iOS 13 Dark Mode and alternate app icons via in-app settings.</w:t>
       </w:r>
       <w:r>
         <w:rPr>
@@ -1093,6 +1077,9 @@
       <w:pPr>
         <w:pStyle w:val="Body"/>
         <w:spacing w:before="20" w:after="20"/>
+        <w:rPr>
+          <w:rFonts w:ascii="Times New Roman" w:cs="Times New Roman" w:hAnsi="Times New Roman" w:eastAsia="Times New Roman"/>
+        </w:rPr>
         <w:sectPr>
           <w:type w:val="continuous"/>
           <w:pgSz w:w="11900" w:h="16840" w:orient="portrait"/>
@@ -1104,6 +1091,11 @@
           <w:bidi w:val="0"/>
         </w:sectPr>
       </w:pPr>
+      <w:r>
+        <w:rPr>
+          <w:rFonts w:ascii="Times New Roman" w:cs="Times New Roman" w:hAnsi="Times New Roman" w:eastAsia="Times New Roman"/>
+        </w:rPr>
+      </w:r>
     </w:p>
     <w:p>
       <w:pPr>
@@ -1237,7 +1229,7 @@
           <w:rtl w:val="0"/>
           <w:lang w:val="en-US"/>
         </w:rPr>
-        <w:t>(Swift, UIKit, GCD &amp; Dispatch, Outlets &amp; Actions, Xcode, Tables)</w:t>
+        <w:t>(Swift, UIKit, GCD &amp; Dispatch, Outlets &amp; Actions, Xcode, Tables, Siri Shortcuts)</w:t>
       </w:r>
     </w:p>
     <w:p>
@@ -1259,7 +1251,7 @@
           <w:rtl w:val="0"/>
           <w:lang w:val="en-US"/>
         </w:rPr>
-        <w:t>Find out</w:t>
+        <w:t>Check</w:t>
       </w:r>
       <w:r>
         <w:rPr>
@@ -1323,14 +1315,7 @@
           <w:rtl w:val="0"/>
           <w:lang w:val="en-US"/>
         </w:rPr>
-        <w:t>, decompose a number into its primes and generate random primes (app can generate random primes with the tap of a button or using Siri)</w:t>
-      </w:r>
-      <w:r>
-        <w:rPr>
-          <w:rFonts w:ascii="Times New Roman" w:hAnsi="Times New Roman"/>
-          <w:rtl w:val="0"/>
-        </w:rPr>
-        <w:t>.</w:t>
+        <w:t>, decompose a number into its prime factors, share or save results.</w:t>
       </w:r>
     </w:p>
     <w:p>
@@ -1352,7 +1337,14 @@
           <w:rtl w:val="0"/>
           <w:lang w:val="en-US"/>
         </w:rPr>
-        <w:t>Set the app to a light or dark theme, select an alternate app icon, and turn sounds on or off via in-app settings.</w:t>
+        <w:t>Generate random primes of a chosen size (XS, S, M, L, XL) with the tap of a button or using Siri (Shortcuts)</w:t>
+      </w:r>
+      <w:r>
+        <w:rPr>
+          <w:rFonts w:ascii="Times New Roman" w:hAnsi="Times New Roman"/>
+          <w:rtl w:val="0"/>
+        </w:rPr>
+        <w:t>.</w:t>
       </w:r>
     </w:p>
     <w:p>
@@ -1374,7 +1366,38 @@
           <w:rtl w:val="0"/>
           <w:lang w:val="en-US"/>
         </w:rPr>
-        <w:t>Settings for theme and sound are saved for the next app launch.</w:t>
+        <w:t>Supports iOS 13 Dark Mode</w:t>
+      </w:r>
+      <w:r>
+        <w:rPr>
+          <w:rFonts w:ascii="Times New Roman" w:hAnsi="Times New Roman"/>
+          <w:rtl w:val="0"/>
+          <w:lang w:val="en-US"/>
+        </w:rPr>
+        <w:t>,</w:t>
+      </w:r>
+      <w:r>
+        <w:rPr>
+          <w:rFonts w:ascii="Times New Roman" w:hAnsi="Times New Roman"/>
+          <w:rtl w:val="0"/>
+          <w:lang w:val="it-IT"/>
+        </w:rPr>
+        <w:t xml:space="preserve"> alternate app icons</w:t>
+      </w:r>
+      <w:r>
+        <w:rPr>
+          <w:rFonts w:ascii="Times New Roman" w:hAnsi="Times New Roman"/>
+          <w:rtl w:val="0"/>
+          <w:lang w:val="en-US"/>
+        </w:rPr>
+        <w:t>, and show/hide thousands separator</w:t>
+      </w:r>
+      <w:r>
+        <w:rPr>
+          <w:rFonts w:ascii="Times New Roman" w:hAnsi="Times New Roman"/>
+          <w:rtl w:val="0"/>
+        </w:rPr>
+        <w:t xml:space="preserve"> via in-app settings.</w:t>
       </w:r>
       <w:r>
         <w:rPr>
@@ -1392,6 +1415,9 @@
         <w:pStyle w:val="Body"/>
         <w:spacing w:before="20" w:after="20"/>
         <w:jc w:val="right"/>
+        <w:rPr>
+          <w:rFonts w:ascii="Times New Roman" w:cs="Times New Roman" w:hAnsi="Times New Roman" w:eastAsia="Times New Roman"/>
+        </w:rPr>
         <w:sectPr>
           <w:type w:val="continuous"/>
           <w:pgSz w:w="11900" w:h="16840" w:orient="portrait"/>
@@ -1411,11 +1437,19 @@
         </w:rPr>
         <w:t>Jun 2018</w:t>
       </w:r>
+      <w:r>
+        <w:rPr>
+          <w:rFonts w:ascii="Times New Roman" w:cs="Times New Roman" w:hAnsi="Times New Roman" w:eastAsia="Times New Roman"/>
+        </w:rPr>
+      </w:r>
     </w:p>
     <w:p>
       <w:pPr>
         <w:pStyle w:val="Heading"/>
         <w:spacing w:before="20" w:after="20"/>
+        <w:rPr>
+          <w:rFonts w:ascii="Times New Roman" w:cs="Times New Roman" w:hAnsi="Times New Roman" w:eastAsia="Times New Roman"/>
+        </w:rPr>
         <w:sectPr>
           <w:type w:val="continuous"/>
           <w:pgSz w:w="11900" w:h="16840" w:orient="portrait"/>
@@ -1437,6 +1471,11 @@
         </w:rPr>
         <w:t>Work experience</w:t>
       </w:r>
+      <w:r>
+        <w:rPr>
+          <w:rFonts w:ascii="Times New Roman" w:cs="Times New Roman" w:hAnsi="Times New Roman" w:eastAsia="Times New Roman"/>
+        </w:rPr>
+      </w:r>
     </w:p>
     <w:p>
       <w:pPr>
@@ -1542,6 +1581,9 @@
         <w:pStyle w:val="Body"/>
         <w:spacing w:before="20" w:after="20"/>
         <w:jc w:val="right"/>
+        <w:rPr>
+          <w:rFonts w:ascii="Times New Roman" w:cs="Times New Roman" w:hAnsi="Times New Roman" w:eastAsia="Times New Roman"/>
+        </w:rPr>
         <w:sectPr>
           <w:type w:val="continuous"/>
           <w:pgSz w:w="11900" w:h="16840" w:orient="portrait"/>
@@ -1576,11 +1618,19 @@
         </w:rPr>
         <w:t xml:space="preserve"> Jul 2017 </w:t>
       </w:r>
+      <w:r>
+        <w:rPr>
+          <w:rFonts w:ascii="Times New Roman" w:cs="Times New Roman" w:hAnsi="Times New Roman" w:eastAsia="Times New Roman"/>
+        </w:rPr>
+      </w:r>
     </w:p>
     <w:p>
       <w:pPr>
         <w:pStyle w:val="Heading"/>
         <w:spacing w:before="20" w:after="20"/>
+        <w:rPr>
+          <w:rFonts w:ascii="Times New Roman" w:cs="Times New Roman" w:hAnsi="Times New Roman" w:eastAsia="Times New Roman"/>
+        </w:rPr>
         <w:sectPr>
           <w:type w:val="continuous"/>
           <w:pgSz w:w="11900" w:h="16840" w:orient="portrait"/>
@@ -1601,6 +1651,11 @@
           <w:lang w:val="en-US"/>
         </w:rPr>
         <w:t>Education</w:t>
+      </w:r>
+      <w:r>
+        <w:rPr>
+          <w:rFonts w:ascii="Times New Roman" w:cs="Times New Roman" w:hAnsi="Times New Roman" w:eastAsia="Times New Roman"/>
+        </w:rPr>
       </w:r>
     </w:p>
     <w:p>

</xml_diff>